<commit_message>
More ValueTypeConverter test written
</commit_message>
<xml_diff>
--- a/Qhta.Conversion/docs/Conversion.docx
+++ b/Qhta.Conversion/docs/Conversion.docx
@@ -22127,19 +22127,7 @@
               <w:rPr>
                 <w:rStyle w:val="NazwaProgramowa"/>
               </w:rPr>
-              <w:t xml:space="preserve">, </w:t>
-            </w:r>
-            <w:r>
-              <w:rPr>
-                <w:rStyle w:val="NazwaProgramowa"/>
-              </w:rPr>
-              <w:t>t</w:t>
-            </w:r>
-            <w:r>
-              <w:rPr>
-                <w:rStyle w:val="NazwaProgramowa"/>
-              </w:rPr>
-              <w:t>ypy całkowite</w:t>
+              <w:t>, typy całkowite</w:t>
             </w:r>
           </w:p>
         </w:tc>
@@ -23159,19 +23147,7 @@
         <w:t>całkowitej liczby cyfr, liczby cyfr ułamkowych, wartości minimalnej i maksymalnej</w:t>
       </w:r>
       <w:r>
-        <w:t xml:space="preserve"> należących do przedziału dopuszczalnych wartości oraz </w:t>
-      </w:r>
-      <w:r>
-        <w:t xml:space="preserve">wartości minimalnej i maksymalnej </w:t>
-      </w:r>
-      <w:r>
-        <w:t>nie</w:t>
-      </w:r>
-      <w:r>
-        <w:t>należących do przedziału dopuszczalnych wartości</w:t>
-      </w:r>
-      <w:r>
-        <w:t>.</w:t>
+        <w:t xml:space="preserve"> należących do przedziału dopuszczalnych wartości oraz wartości minimalnej i maksymalnej nienależących do przedziału dopuszczalnych wartości.</w:t>
       </w:r>
     </w:p>
     <w:p>
@@ -26264,52 +26240,52 @@
     </w:p>
     <w:p>
       <w:pPr>
-        <w:pStyle w:val="Wcicienormalne"/>
+        <w:pStyle w:val="Listapunktowana"/>
       </w:pPr>
       <w:r>
-        <w:t xml:space="preserve">W metodach </w:t>
-      </w:r>
-      <w:r>
-        <w:rPr>
-          <w:rStyle w:val="NazwaProgramowa"/>
-        </w:rPr>
-        <w:t>ConvertTo</w:t>
-      </w:r>
-      <w:r>
-        <w:t xml:space="preserve"> i </w:t>
-      </w:r>
-      <w:r>
-        <w:rPr>
-          <w:rStyle w:val="NazwaProgramowa"/>
-        </w:rPr>
-        <w:t>ConvertFrom</w:t>
-      </w:r>
-      <w:r>
-        <w:t xml:space="preserve"> </w:t>
-      </w:r>
-      <w:r>
-        <w:t xml:space="preserve">stosowany jest parametr </w:t>
-      </w:r>
-      <w:r>
-        <w:rPr>
-          <w:rStyle w:val="NazwaProgramowa"/>
-        </w:rPr>
-        <w:t>culture</w:t>
-      </w:r>
-      <w:r>
-        <w:t>.</w:t>
-      </w:r>
-      <w:r>
-        <w:t xml:space="preserve"> Jeśli nie jest określony, to przyjmuje się </w:t>
-      </w:r>
-      <w:r>
-        <w:rPr>
-          <w:rStyle w:val="NazwaProgramowa"/>
-        </w:rPr>
-        <w:t>culture = CultureInfo.InvariantCulture</w:t>
-      </w:r>
-      <w:r>
-        <w:t>.</w:t>
+        <w:t xml:space="preserve">Właściwość </w:t>
+      </w:r>
+      <w:r>
+        <w:rPr>
+          <w:rStyle w:val="NazwaProgramowa"/>
+        </w:rPr>
+        <w:t>XsdType</w:t>
+      </w:r>
+      <w:r>
+        <w:t xml:space="preserve"> powinna współgrać z typem oczekiwanym </w:t>
+      </w:r>
+      <w:r>
+        <w:rPr>
+          <w:rStyle w:val="NazwaProgramowa"/>
+        </w:rPr>
+        <w:t>ExpectedType</w:t>
+      </w:r>
+      <w:r>
+        <w:t xml:space="preserve"> w zgodzie z </w:t>
+      </w:r>
+      <w:r>
+        <w:fldChar w:fldCharType="begin"/>
+      </w:r>
+      <w:r>
+        <w:instrText xml:space="preserve"> REF  _Ref116641977 \* Lower \h </w:instrText>
+      </w:r>
+      <w:r>
+        <w:fldChar w:fldCharType="separate"/>
+      </w:r>
+      <w:r>
+        <w:t xml:space="preserve">tab. </w:t>
+      </w:r>
+      <w:r>
+        <w:rPr>
+          <w:noProof/>
+        </w:rPr>
+        <w:t>8</w:t>
+      </w:r>
+      <w:r>
+        <w:fldChar w:fldCharType="end"/>
+      </w:r>
+      <w:r>
+        <w:t>. Jeśli typ oczekiwany nie został wcześniej określony, to jest ustalany na pierwszy z dozwolonych typów określonych w kolumnie 2.</w:t>
       </w:r>
     </w:p>
     <w:p>
@@ -26317,40 +26293,46 @@
         <w:pStyle w:val="Wcicienormalne"/>
       </w:pPr>
       <w:r>
-        <w:t xml:space="preserve">Wartość </w:t>
-      </w:r>
-      <w:r>
-        <w:rPr>
-          <w:rStyle w:val="NazwaProgramowa"/>
-        </w:rPr>
-        <w:t>null</w:t>
-      </w:r>
-      <w:r>
-        <w:t xml:space="preserve"> daje łańcuch </w:t>
-      </w:r>
-      <w:r>
-        <w:rPr>
-          <w:rStyle w:val="NazwaProgramowa"/>
-        </w:rPr>
-        <w:t>null</w:t>
-      </w:r>
-      <w:r>
-        <w:t xml:space="preserve">, a łańcuch </w:t>
-      </w:r>
-      <w:r>
-        <w:rPr>
-          <w:rStyle w:val="NazwaProgramowa"/>
-        </w:rPr>
-        <w:t>pusty</w:t>
-      </w:r>
-      <w:r>
-        <w:t xml:space="preserve"> daje wartość </w:t>
-      </w:r>
-      <w:r>
-        <w:rPr>
-          <w:rStyle w:val="NazwaProgramowa"/>
-        </w:rPr>
-        <w:t>null</w:t>
+        <w:t xml:space="preserve">W metodach </w:t>
+      </w:r>
+      <w:r>
+        <w:rPr>
+          <w:rStyle w:val="NazwaProgramowa"/>
+        </w:rPr>
+        <w:t>ConvertTo</w:t>
+      </w:r>
+      <w:r>
+        <w:t xml:space="preserve"> i </w:t>
+      </w:r>
+      <w:r>
+        <w:rPr>
+          <w:rStyle w:val="NazwaProgramowa"/>
+        </w:rPr>
+        <w:t>ConvertFrom</w:t>
+      </w:r>
+      <w:r>
+        <w:t xml:space="preserve"> </w:t>
+      </w:r>
+      <w:r>
+        <w:t xml:space="preserve">stosowany jest parametr </w:t>
+      </w:r>
+      <w:r>
+        <w:rPr>
+          <w:rStyle w:val="NazwaProgramowa"/>
+        </w:rPr>
+        <w:t>culture</w:t>
+      </w:r>
+      <w:r>
+        <w:t>.</w:t>
+      </w:r>
+      <w:r>
+        <w:t xml:space="preserve"> Jeśli nie jest określony, to przyjmuje się </w:t>
+      </w:r>
+      <w:r>
+        <w:rPr>
+          <w:rStyle w:val="NazwaProgramowa"/>
+        </w:rPr>
+        <w:t>culture = CultureInfo.InvariantCulture</w:t>
       </w:r>
       <w:r>
         <w:t>.</w:t>
@@ -26361,52 +26343,43 @@
         <w:pStyle w:val="Wcicienormalne"/>
       </w:pPr>
       <w:r>
-        <w:t xml:space="preserve">Właściwość </w:t>
-      </w:r>
-      <w:r>
-        <w:rPr>
-          <w:rStyle w:val="NazwaProgramowa"/>
-        </w:rPr>
-        <w:t>XsdType</w:t>
-      </w:r>
-      <w:r>
-        <w:t xml:space="preserve"> powinna współgrać z typem oczekiwanym </w:t>
-      </w:r>
-      <w:r>
-        <w:rPr>
-          <w:rStyle w:val="NazwaProgramowa"/>
-        </w:rPr>
-        <w:t>ExpectedType</w:t>
-      </w:r>
-      <w:r>
-        <w:t xml:space="preserve"> w zgodzie z </w:t>
-      </w:r>
-      <w:r>
-        <w:fldChar w:fldCharType="begin"/>
-      </w:r>
-      <w:r>
-        <w:instrText xml:space="preserve"> REF  _Ref116641977 \* Lower \h </w:instrText>
-      </w:r>
-      <w:r>
-        <w:fldChar w:fldCharType="separate"/>
-      </w:r>
-      <w:r>
-        <w:t xml:space="preserve">tab. </w:t>
-      </w:r>
-      <w:r>
-        <w:rPr>
-          <w:noProof/>
-        </w:rPr>
-        <w:t>8</w:t>
-      </w:r>
-      <w:r>
-        <w:fldChar w:fldCharType="end"/>
-      </w:r>
-      <w:r>
-        <w:t>. Jeśli typ oczekiwany nie został wcześniej określony, to jest ustalany na pierwszy z dozwolonych typów określonych w kolumnie 2.</w:t>
-      </w:r>
-      <w:r>
-        <w:t xml:space="preserve"> </w:t>
+        <w:t xml:space="preserve">Wartość </w:t>
+      </w:r>
+      <w:r>
+        <w:rPr>
+          <w:rStyle w:val="NazwaProgramowa"/>
+        </w:rPr>
+        <w:t>null</w:t>
+      </w:r>
+      <w:r>
+        <w:t xml:space="preserve"> daje łańcuch </w:t>
+      </w:r>
+      <w:r>
+        <w:rPr>
+          <w:rStyle w:val="NazwaProgramowa"/>
+        </w:rPr>
+        <w:t>null</w:t>
+      </w:r>
+      <w:r>
+        <w:t xml:space="preserve">, a łańcuch </w:t>
+      </w:r>
+      <w:r>
+        <w:rPr>
+          <w:rStyle w:val="NazwaProgramowa"/>
+        </w:rPr>
+        <w:t>pusty</w:t>
+      </w:r>
+      <w:r>
+        <w:t xml:space="preserve"> daje wartość </w:t>
+      </w:r>
+      <w:r>
+        <w:rPr>
+          <w:rStyle w:val="NazwaProgramowa"/>
+        </w:rPr>
+        <w:t>null</w:t>
+      </w:r>
+      <w:r>
+        <w:t>.</w:t>
       </w:r>
     </w:p>
     <w:p>
@@ -26466,25 +26439,7 @@
         <w:t>Digits</w:t>
       </w:r>
       <w:r>
-        <w:t xml:space="preserve"> – określa </w:t>
-      </w:r>
-      <w:r>
-        <w:t xml:space="preserve">liczbę </w:t>
-      </w:r>
-      <w:r>
-        <w:t xml:space="preserve">cyfr </w:t>
-      </w:r>
-      <w:r>
-        <w:t xml:space="preserve">dziesiętnych </w:t>
-      </w:r>
-      <w:r>
-        <w:t xml:space="preserve">dla typów </w:t>
-      </w:r>
-      <w:r>
-        <w:t>niecałkowitych</w:t>
-      </w:r>
-      <w:r>
-        <w:t xml:space="preserve"> dla metody </w:t>
+        <w:t xml:space="preserve"> – określa liczbę cyfr dziesiętnych dla typów niecałkowitych dla metody </w:t>
       </w:r>
       <w:r>
         <w:rPr>
@@ -27408,46 +27363,46 @@
     </w:p>
     <w:p>
       <w:pPr>
-        <w:pStyle w:val="Wcicienormalne"/>
+        <w:pStyle w:val="Listapunktowana"/>
       </w:pPr>
       <w:r>
-        <w:t xml:space="preserve">W metodach </w:t>
-      </w:r>
-      <w:r>
-        <w:rPr>
-          <w:rStyle w:val="NazwaProgramowa"/>
-        </w:rPr>
-        <w:t>ConvertTo</w:t>
-      </w:r>
-      <w:r>
-        <w:t xml:space="preserve"> i </w:t>
-      </w:r>
-      <w:r>
-        <w:rPr>
-          <w:rStyle w:val="NazwaProgramowa"/>
-        </w:rPr>
-        <w:t>ConvertFrom</w:t>
-      </w:r>
-      <w:r>
-        <w:t xml:space="preserve"> może być określony parametr </w:t>
-      </w:r>
-      <w:r>
-        <w:rPr>
-          <w:rStyle w:val="NazwaProgramowa"/>
-        </w:rPr>
-        <w:t>culture</w:t>
-      </w:r>
-      <w:r>
-        <w:t xml:space="preserve">. Jeśli nie jest określony, to przyjmuje się </w:t>
-      </w:r>
-      <w:r>
-        <w:rPr>
-          <w:rStyle w:val="NazwaProgramowa"/>
-        </w:rPr>
-        <w:t>culture = CultureInfo.InvariantCulture</w:t>
-      </w:r>
-      <w:r>
-        <w:t>.</w:t>
+        <w:t xml:space="preserve">Właściwość </w:t>
+      </w:r>
+      <w:r>
+        <w:rPr>
+          <w:rStyle w:val="NazwaProgramowa"/>
+        </w:rPr>
+        <w:t>XsdType</w:t>
+      </w:r>
+      <w:r>
+        <w:t xml:space="preserve"> zmienia tryb konwersji z domyślnego na </w:t>
+      </w:r>
+      <w:r>
+        <w:rPr>
+          <w:rStyle w:val="NazwaProgramowa"/>
+        </w:rPr>
+        <w:t>DateTime</w:t>
+      </w:r>
+      <w:r>
+        <w:t xml:space="preserve">, </w:t>
+      </w:r>
+      <w:r>
+        <w:rPr>
+          <w:rStyle w:val="NazwaProgramowa"/>
+        </w:rPr>
+        <w:t>DateOnly</w:t>
+      </w:r>
+      <w:r>
+        <w:t xml:space="preserve"> lub </w:t>
+      </w:r>
+      <w:r>
+        <w:rPr>
+          <w:rStyle w:val="NazwaProgramowa"/>
+        </w:rPr>
+        <w:t>TimeOnly</w:t>
+      </w:r>
+      <w:r>
+        <w:t xml:space="preserve">. </w:t>
       </w:r>
     </w:p>
     <w:p>
@@ -27455,57 +27410,43 @@
         <w:pStyle w:val="Wcicienormalne"/>
       </w:pPr>
       <w:r>
-        <w:t xml:space="preserve">Wartość </w:t>
-      </w:r>
-      <w:r>
-        <w:rPr>
-          <w:rStyle w:val="NazwaProgramowa"/>
-        </w:rPr>
-        <w:t>null</w:t>
-      </w:r>
-      <w:r>
-        <w:t xml:space="preserve"> daje łańcuch </w:t>
-      </w:r>
-      <w:r>
-        <w:rPr>
-          <w:rStyle w:val="NazwaProgramowa"/>
-        </w:rPr>
-        <w:t>null</w:t>
-      </w:r>
-      <w:r>
-        <w:t xml:space="preserve">, a łańcuch </w:t>
-      </w:r>
-      <w:r>
-        <w:rPr>
-          <w:rStyle w:val="NazwaProgramowa"/>
-        </w:rPr>
-        <w:t>pusty</w:t>
-      </w:r>
-      <w:r>
-        <w:t xml:space="preserve"> daje wartość </w:t>
-      </w:r>
-      <w:r>
-        <w:rPr>
-          <w:rStyle w:val="NazwaProgramowa"/>
-        </w:rPr>
-        <w:t>null</w:t>
+        <w:t xml:space="preserve">W metodach </w:t>
+      </w:r>
+      <w:r>
+        <w:rPr>
+          <w:rStyle w:val="NazwaProgramowa"/>
+        </w:rPr>
+        <w:t>ConvertTo</w:t>
+      </w:r>
+      <w:r>
+        <w:t xml:space="preserve"> i </w:t>
+      </w:r>
+      <w:r>
+        <w:rPr>
+          <w:rStyle w:val="NazwaProgramowa"/>
+        </w:rPr>
+        <w:t>ConvertFrom</w:t>
+      </w:r>
+      <w:r>
+        <w:t xml:space="preserve"> może być określony parametr </w:t>
+      </w:r>
+      <w:r>
+        <w:rPr>
+          <w:rStyle w:val="NazwaProgramowa"/>
+        </w:rPr>
+        <w:t>culture</w:t>
+      </w:r>
+      <w:r>
+        <w:t xml:space="preserve">. Jeśli nie jest określony, to przyjmuje się </w:t>
+      </w:r>
+      <w:r>
+        <w:rPr>
+          <w:rStyle w:val="NazwaProgramowa"/>
+        </w:rPr>
+        <w:t>culture = CultureInfo.InvariantCulture</w:t>
       </w:r>
       <w:r>
         <w:t>.</w:t>
-      </w:r>
-    </w:p>
-    <w:p>
-      <w:pPr>
-        <w:pStyle w:val="Nagwek2"/>
-        <w:rPr>
-          <w:noProof/>
-        </w:rPr>
-      </w:pPr>
-      <w:r>
-        <w:rPr>
-          <w:noProof/>
-        </w:rPr>
-        <w:t>TimeSpanTypeConverter</w:t>
       </w:r>
     </w:p>
     <w:p>
@@ -27513,64 +27454,40 @@
         <w:pStyle w:val="Wcicienormalne"/>
       </w:pPr>
       <w:r>
-        <w:t xml:space="preserve">Jak nazwa wskazuje </w:t>
-      </w:r>
-      <w:r>
-        <w:rPr>
-          <w:rStyle w:val="NazwaProgramowa"/>
-        </w:rPr>
-        <w:t>TimeSpanTypeConverter</w:t>
-      </w:r>
-      <w:r>
-        <w:t xml:space="preserve"> przetwarza wartości typu </w:t>
-      </w:r>
-      <w:r>
-        <w:rPr>
-          <w:rStyle w:val="NazwaProgramowa"/>
-        </w:rPr>
-        <w:t>TimeSpan</w:t>
-      </w:r>
-      <w:r>
-        <w:t xml:space="preserve"> na łańcuch znaków i z powrotem. Umożliwia podanie formatu, przy czym do standardowych formatów "c", "g", "G" dodaje format "D" oznaczający „</w:t>
-      </w:r>
-      <w:r>
-        <w:rPr>
-          <w:rStyle w:val="angielskawstawka"/>
-        </w:rPr>
-        <w:t>duration</w:t>
-      </w:r>
-      <w:r>
-        <w:t xml:space="preserve">”, czyli standardowy format XSD wg wzorca </w:t>
-      </w:r>
-      <w:r>
-        <w:rPr>
-          <w:rStyle w:val="NazwaProgramowa"/>
-        </w:rPr>
-        <w:t>"PnYnMnDTnHnMnS"</w:t>
-      </w:r>
-      <w:r>
-        <w:t>.</w:t>
-      </w:r>
-      <w:r>
-        <w:t xml:space="preserve"> Trzeba zauważyć, że w formacie dowolnym znak dwukropka musi być poprzedzony kreską odwrotną, np. </w:t>
-      </w:r>
-      <w:r>
-        <w:rPr>
-          <w:rStyle w:val="NazwaProgramowa"/>
-        </w:rPr>
-        <w:t>"</w:t>
-      </w:r>
-      <w:r>
-        <w:rPr>
-          <w:rStyle w:val="NazwaProgramowa"/>
-        </w:rPr>
-        <w:t>hh\:mm\:ss</w:t>
-      </w:r>
-      <w:r>
-        <w:rPr>
-          <w:rStyle w:val="NazwaProgramowa"/>
-        </w:rPr>
-        <w:t>"</w:t>
+        <w:t xml:space="preserve">Wartość </w:t>
+      </w:r>
+      <w:r>
+        <w:rPr>
+          <w:rStyle w:val="NazwaProgramowa"/>
+        </w:rPr>
+        <w:t>null</w:t>
+      </w:r>
+      <w:r>
+        <w:t xml:space="preserve"> daje łańcuch </w:t>
+      </w:r>
+      <w:r>
+        <w:rPr>
+          <w:rStyle w:val="NazwaProgramowa"/>
+        </w:rPr>
+        <w:t>null</w:t>
+      </w:r>
+      <w:r>
+        <w:t xml:space="preserve">, a łańcuch </w:t>
+      </w:r>
+      <w:r>
+        <w:rPr>
+          <w:rStyle w:val="NazwaProgramowa"/>
+        </w:rPr>
+        <w:t>pusty</w:t>
+      </w:r>
+      <w:r>
+        <w:t xml:space="preserve"> daje wartość </w:t>
+      </w:r>
+      <w:r>
+        <w:rPr>
+          <w:rStyle w:val="NazwaProgramowa"/>
+        </w:rPr>
+        <w:t>null</w:t>
       </w:r>
       <w:r>
         <w:t>.</w:t>
@@ -27587,7 +27504,7 @@
         <w:rPr>
           <w:noProof/>
         </w:rPr>
-        <w:t>ConvertTypeConverter</w:t>
+        <w:t>TimeSpanTypeConverter</w:t>
       </w:r>
     </w:p>
     <w:p>
@@ -27595,43 +27512,67 @@
         <w:pStyle w:val="Wcicienormalne"/>
       </w:pPr>
       <w:r>
-        <w:t xml:space="preserve">Ten konwerter służy do przekształcania wartości jednego typu na inny typ. Implementuje tylko metodę </w:t>
-      </w:r>
-      <w:r>
-        <w:rPr>
-          <w:rStyle w:val="NazwaProgramowa"/>
-        </w:rPr>
-        <w:t>ConvertTo</w:t>
-      </w:r>
-      <w:r>
-        <w:t xml:space="preserve">. Wykorzystuje klasę </w:t>
-      </w:r>
-      <w:r>
-        <w:rPr>
-          <w:rStyle w:val="NazwaProgramowa"/>
-        </w:rPr>
-        <w:t>Convert</w:t>
-      </w:r>
-      <w:r>
-        <w:t xml:space="preserve">. Działa zgodnie z regułami określonymi w </w:t>
-      </w:r>
-      <w:r>
-        <w:fldChar w:fldCharType="begin"/>
-      </w:r>
-      <w:r>
-        <w:instrText xml:space="preserve"> REF  _Ref115432184 \* Lower \h </w:instrText>
-      </w:r>
-      <w:r>
-        <w:fldChar w:fldCharType="separate"/>
-      </w:r>
-      <w:r>
-        <w:t>tab. 4</w:t>
-      </w:r>
-      <w:r>
-        <w:fldChar w:fldCharType="end"/>
-      </w:r>
-      <w:r>
-        <w:t xml:space="preserve">. </w:t>
+        <w:t xml:space="preserve">Jak nazwa wskazuje </w:t>
+      </w:r>
+      <w:r>
+        <w:rPr>
+          <w:rStyle w:val="NazwaProgramowa"/>
+        </w:rPr>
+        <w:t>TimeSpanTypeConverter</w:t>
+      </w:r>
+      <w:r>
+        <w:t xml:space="preserve"> przetwarza wartości typu </w:t>
+      </w:r>
+      <w:r>
+        <w:rPr>
+          <w:rStyle w:val="NazwaProgramowa"/>
+        </w:rPr>
+        <w:t>TimeSpan</w:t>
+      </w:r>
+      <w:r>
+        <w:t xml:space="preserve"> na łańcuch znaków i z powrotem. Umożliwia podanie formatu, przy czym do standardowych formatów "c", "g", "G" dodaje format "D" oznaczający „</w:t>
+      </w:r>
+      <w:r>
+        <w:rPr>
+          <w:rStyle w:val="angielskawstawka"/>
+        </w:rPr>
+        <w:t>duration</w:t>
+      </w:r>
+      <w:r>
+        <w:t xml:space="preserve">”, czyli standardowy format XSD wg wzorca </w:t>
+      </w:r>
+      <w:r>
+        <w:rPr>
+          <w:rStyle w:val="NazwaProgramowa"/>
+        </w:rPr>
+        <w:t>"PnYnMnDTnHnMnS"</w:t>
+      </w:r>
+      <w:r>
+        <w:t>.</w:t>
+      </w:r>
+      <w:r>
+        <w:t xml:space="preserve"> Trzeba zauważyć, że w formacie dowolnym znak dwukropka musi być poprzedzony kreską odwrotną, np. </w:t>
+      </w:r>
+      <w:r>
+        <w:rPr>
+          <w:rStyle w:val="NazwaProgramowa"/>
+        </w:rPr>
+        <w:t>"</w:t>
+      </w:r>
+      <w:r>
+        <w:rPr>
+          <w:rStyle w:val="NazwaProgramowa"/>
+        </w:rPr>
+        <w:t>hh\:mm\:ss</w:t>
+      </w:r>
+      <w:r>
+        <w:rPr>
+          <w:rStyle w:val="NazwaProgramowa"/>
+        </w:rPr>
+        <w:t>"</w:t>
+      </w:r>
+      <w:r>
+        <w:t>.</w:t>
       </w:r>
     </w:p>
     <w:p>
@@ -27645,13 +27586,7 @@
         <w:rPr>
           <w:noProof/>
         </w:rPr>
-        <w:t>Array</w:t>
-      </w:r>
-      <w:r>
-        <w:rPr>
-          <w:noProof/>
-        </w:rPr>
-        <w:t>TypeConverter</w:t>
+        <w:t>ConvertTypeConverter</w:t>
       </w:r>
     </w:p>
     <w:p>
@@ -27659,6 +27594,70 @@
         <w:pStyle w:val="Wcicienormalne"/>
       </w:pPr>
       <w:r>
+        <w:t xml:space="preserve">Ten konwerter służy do przekształcania wartości jednego typu na inny typ. Implementuje tylko metodę </w:t>
+      </w:r>
+      <w:r>
+        <w:rPr>
+          <w:rStyle w:val="NazwaProgramowa"/>
+        </w:rPr>
+        <w:t>ConvertTo</w:t>
+      </w:r>
+      <w:r>
+        <w:t xml:space="preserve">. Wykorzystuje klasę </w:t>
+      </w:r>
+      <w:r>
+        <w:rPr>
+          <w:rStyle w:val="NazwaProgramowa"/>
+        </w:rPr>
+        <w:t>Convert</w:t>
+      </w:r>
+      <w:r>
+        <w:t xml:space="preserve">. Działa zgodnie z regułami określonymi w </w:t>
+      </w:r>
+      <w:r>
+        <w:fldChar w:fldCharType="begin"/>
+      </w:r>
+      <w:r>
+        <w:instrText xml:space="preserve"> REF  _Ref115432184 \* Lower \h </w:instrText>
+      </w:r>
+      <w:r>
+        <w:fldChar w:fldCharType="separate"/>
+      </w:r>
+      <w:r>
+        <w:t>tab. 4</w:t>
+      </w:r>
+      <w:r>
+        <w:fldChar w:fldCharType="end"/>
+      </w:r>
+      <w:r>
+        <w:t xml:space="preserve">. </w:t>
+      </w:r>
+    </w:p>
+    <w:p>
+      <w:pPr>
+        <w:pStyle w:val="Nagwek2"/>
+        <w:rPr>
+          <w:noProof/>
+        </w:rPr>
+      </w:pPr>
+      <w:r>
+        <w:rPr>
+          <w:noProof/>
+        </w:rPr>
+        <w:t>Array</w:t>
+      </w:r>
+      <w:r>
+        <w:rPr>
+          <w:noProof/>
+        </w:rPr>
+        <w:t>TypeConverter</w:t>
+      </w:r>
+    </w:p>
+    <w:p>
+      <w:pPr>
+        <w:pStyle w:val="Wcicienormalne"/>
+      </w:pPr>
+      <w:r>
         <w:rPr>
           <w:rStyle w:val="NazwaProgramowa"/>
         </w:rPr>
@@ -27809,6 +27808,7 @@
         <w:rPr>
           <w:rStyle w:val="NazwaProgramowa"/>
         </w:rPr>
+        <w:lastRenderedPageBreak/>
         <w:t>NmTokens</w:t>
       </w:r>
       <w:r>
@@ -27832,7 +27832,6 @@
         <w:rPr>
           <w:rStyle w:val="NazwaProgramowa"/>
         </w:rPr>
-        <w:lastRenderedPageBreak/>
         <w:t>IdRefs</w:t>
       </w:r>
       <w:r>
@@ -29598,6 +29597,7 @@
               <w:rPr>
                 <w:rStyle w:val="NazwaProgramowa"/>
               </w:rPr>
+              <w:lastRenderedPageBreak/>
               <w:t>negativeInteger</w:t>
             </w:r>
           </w:p>
@@ -29664,7 +29664,6 @@
               <w:rPr>
                 <w:rStyle w:val="NazwaProgramowa"/>
               </w:rPr>
-              <w:lastRenderedPageBreak/>
               <w:t>nonPositiveInteger</w:t>
             </w:r>
           </w:p>
@@ -36469,7 +36468,15 @@
         <w:pStyle w:val="Wcicienormalne"/>
       </w:pPr>
       <w:r>
-        <w:t>Zdefiniować GuidTypeConverter.</w:t>
+        <w:t xml:space="preserve">Zdefiniować </w:t>
+      </w:r>
+      <w:proofErr w:type="spellStart"/>
+      <w:r>
+        <w:t>GuidTypeConverter</w:t>
+      </w:r>
+      <w:proofErr w:type="spellEnd"/>
+      <w:r>
+        <w:t>.</w:t>
       </w:r>
     </w:p>
     <w:sectPr>

</xml_diff>

<commit_message>
.Net Standard 2.0 implementations added
</commit_message>
<xml_diff>
--- a/Qhta.Conversion/docs/Conversion.docx
+++ b/Qhta.Conversion/docs/Conversion.docx
@@ -536,8 +536,13 @@
         <w:t>podanej wartości</w:t>
       </w:r>
       <w:r>
-        <w:t>. Domyślnie</w:t>
-      </w:r>
+        <w:t xml:space="preserve">. </w:t>
+      </w:r>
+      <w:proofErr w:type="gramStart"/>
+      <w:r>
+        <w:t>Domyślnie</w:t>
+      </w:r>
+      <w:proofErr w:type="gramEnd"/>
       <w:r>
         <w:t xml:space="preserve"> jeśli wartość jest typu</w:t>
       </w:r>
@@ -3429,7 +3434,15 @@
         <w:t xml:space="preserve"> jest klasą statyczną</w:t>
       </w:r>
       <w:r>
-        <w:t xml:space="preserve">, która zawiera metody konwersji miedzy bazowymi typami .NET. Obsługuje typy </w:t>
+        <w:t xml:space="preserve">, która zawiera metody konwersji </w:t>
+      </w:r>
+      <w:proofErr w:type="gramStart"/>
+      <w:r>
+        <w:t>miedzy</w:t>
+      </w:r>
+      <w:proofErr w:type="gramEnd"/>
+      <w:r>
+        <w:t xml:space="preserve"> bazowymi typami .NET. Obsługuje typy </w:t>
       </w:r>
       <w:hyperlink r:id="rId54" w:history="1">
         <w:r>
@@ -23518,7 +23531,7 @@
         <w:rPr>
           <w:noProof/>
         </w:rPr>
-        <w:t>StringTypeConverter</w:t>
+        <w:t>BaseTypeConverter</w:t>
       </w:r>
     </w:p>
     <w:p>
@@ -23526,258 +23539,78 @@
         <w:pStyle w:val="Wcicienormalne"/>
       </w:pPr>
       <w:r>
-        <w:rPr>
-          <w:rStyle w:val="NazwaProgramowa"/>
-        </w:rPr>
-        <w:t>StringTypeConverter</w:t>
-      </w:r>
-      <w:r>
-        <w:t xml:space="preserve"> </w:t>
-      </w:r>
-      <w:r>
-        <w:t>zmienia</w:t>
-      </w:r>
-      <w:r>
-        <w:t xml:space="preserve"> łańcuch znaków Unicode na odpowiadający mu łańcuch znaków</w:t>
-      </w:r>
-      <w:r>
-        <w:t xml:space="preserve"> do serializacji</w:t>
-      </w:r>
-      <w:r>
-        <w:t xml:space="preserve"> (i z powrotem)</w:t>
-      </w:r>
-      <w:r>
-        <w:t>. Może działać w trzech trybach</w:t>
-      </w:r>
-      <w:r>
-        <w:t xml:space="preserve"> (właściwość </w:t>
-      </w:r>
-      <w:r>
-        <w:rPr>
-          <w:rStyle w:val="NazwaProgramowa"/>
-        </w:rPr>
-        <w:t>Mode</w:t>
-      </w:r>
-      <w:r>
-        <w:t>)</w:t>
-      </w:r>
-      <w:r>
-        <w:t>:</w:t>
-      </w:r>
-    </w:p>
-    <w:p>
-      <w:pPr>
-        <w:pStyle w:val="Listapunktowana"/>
-      </w:pPr>
-      <w:r>
-        <w:t>W trybie podstawowym żadna konwersja nie jest wykonywana.</w:t>
-      </w:r>
-    </w:p>
-    <w:p>
-      <w:pPr>
-        <w:pStyle w:val="Listapunktowana"/>
-      </w:pPr>
-      <w:r>
-        <w:t xml:space="preserve">Gdy ustawiona jest właściwość </w:t>
-      </w:r>
-      <w:r>
-        <w:rPr>
-          <w:rStyle w:val="NazwaProgramowa"/>
-        </w:rPr>
-        <w:t>UseEscapeSequences</w:t>
-      </w:r>
-      <w:r>
-        <w:t xml:space="preserve">, to znaki kontrolne są kodowane do </w:t>
-      </w:r>
-      <w:r>
-        <w:t xml:space="preserve">sekwencji zastępczych </w:t>
-      </w:r>
-      <w:r>
-        <w:t xml:space="preserve">postaci </w:t>
-      </w:r>
-      <w:r>
-        <w:rPr>
-          <w:rStyle w:val="NazwaProgramowa"/>
-        </w:rPr>
-        <w:t>"\u</w:t>
-      </w:r>
-      <w:r>
-        <w:rPr>
-          <w:rStyle w:val="NazwaProgramowa"/>
-        </w:rPr>
-        <w:t>HHHH</w:t>
-      </w:r>
-      <w:r>
-        <w:rPr>
-          <w:rStyle w:val="NazwaProgramowa"/>
-        </w:rPr>
-        <w:t>"</w:t>
-      </w:r>
-      <w:r>
-        <w:rPr>
-          <w:rStyle w:val="NazwaProgramowa"/>
-        </w:rPr>
-        <w:t xml:space="preserve"> </w:t>
-      </w:r>
-      <w:r>
-        <w:t xml:space="preserve"> </w:t>
-      </w:r>
-      <w:r>
-        <w:t>(</w:t>
-      </w:r>
-      <w:r>
-        <w:t xml:space="preserve">gdzie </w:t>
-      </w:r>
-      <w:r>
-        <w:rPr>
-          <w:rStyle w:val="NazwaProgramowa"/>
-        </w:rPr>
-        <w:t>H</w:t>
-      </w:r>
-      <w:r>
-        <w:t xml:space="preserve"> jest cyfrą szesnastkową</w:t>
-      </w:r>
-      <w:r>
-        <w:rPr>
-          <w:rStyle w:val="NazwaProgramowa"/>
-        </w:rPr>
-        <w:t>)</w:t>
-      </w:r>
-      <w:r>
-        <w:t xml:space="preserve"> z wyjątkiem kilku znaków specjalnych (</w:t>
+        <w:t>Jest to klasa bazowa dla wszystkich konwerterów.</w:t>
+      </w:r>
+      <w:r>
+        <w:t xml:space="preserve"> Deklaruje właściwości </w:t>
+      </w:r>
+      <w:r>
+        <w:t xml:space="preserve">podane w </w:t>
       </w:r>
       <w:r>
         <w:fldChar w:fldCharType="begin"/>
       </w:r>
       <w:r>
-        <w:instrText xml:space="preserve"> REF  _Ref115502792 \* Lower \h </w:instrText>
+        <w:instrText xml:space="preserve"> REF _Ref140590440 \h </w:instrText>
       </w:r>
       <w:r>
         <w:fldChar w:fldCharType="separate"/>
       </w:r>
       <w:r>
-        <w:t xml:space="preserve">tab. </w:t>
+        <w:t xml:space="preserve">Tab. </w:t>
       </w:r>
       <w:r>
         <w:rPr>
           <w:noProof/>
         </w:rPr>
-        <w:t>6</w:t>
+        <w:t>9</w:t>
+      </w:r>
+      <w:r>
+        <w:t xml:space="preserve">. Właściwości wspólne dla wszystkich </w:t>
+      </w:r>
+      <w:proofErr w:type="spellStart"/>
+      <w:r>
+        <w:t>konwerterów</w:t>
       </w:r>
       <w:r>
         <w:fldChar w:fldCharType="end"/>
       </w:r>
       <w:r>
-        <w:t>), które są kodowane jako dwuznakowe sekwencje kontrolne.</w:t>
-      </w:r>
-      <w:r>
-        <w:t xml:space="preserve"> Jeśli ustawiona jest właściwość </w:t>
-      </w:r>
-      <w:r>
-        <w:rPr>
-          <w:rStyle w:val="NazwaProgramowa"/>
-        </w:rPr>
-        <w:t>HexE</w:t>
-      </w:r>
-      <w:r>
-        <w:rPr>
-          <w:rStyle w:val="NazwaProgramowa"/>
-        </w:rPr>
-        <w:t>n</w:t>
-      </w:r>
-      <w:r>
-        <w:rPr>
-          <w:rStyle w:val="NazwaProgramowa"/>
-        </w:rPr>
-        <w:t>tities</w:t>
-      </w:r>
-      <w:r>
-        <w:rPr>
-          <w:rStyle w:val="NazwaProgramowa"/>
-        </w:rPr>
-        <w:t xml:space="preserve">, </w:t>
-      </w:r>
-      <w:r>
-        <w:t xml:space="preserve">to </w:t>
-      </w:r>
-      <w:r>
-        <w:t xml:space="preserve">stosowana jest sekwencja zastępcza postaci </w:t>
-      </w:r>
-      <w:r>
-        <w:rPr>
-          <w:rStyle w:val="NazwaProgramowa"/>
-        </w:rPr>
-        <w:t>"\</w:t>
-      </w:r>
-      <w:r>
-        <w:rPr>
-          <w:rStyle w:val="NazwaProgramowa"/>
-        </w:rPr>
-        <w:t>xHH</w:t>
-      </w:r>
-      <w:r>
-        <w:rPr>
-          <w:rStyle w:val="NazwaProgramowa"/>
-        </w:rPr>
-        <w:t>"</w:t>
-      </w:r>
-      <w:r>
-        <w:rPr>
-          <w:rStyle w:val="NazwaProgramowa"/>
-        </w:rPr>
-        <w:t xml:space="preserve"> </w:t>
-      </w:r>
-      <w:r>
-        <w:t>albo</w:t>
-      </w:r>
-      <w:r>
-        <w:rPr>
-          <w:rStyle w:val="NazwaProgramowa"/>
-        </w:rPr>
-        <w:t xml:space="preserve"> </w:t>
-      </w:r>
-      <w:r>
-        <w:rPr>
-          <w:rStyle w:val="NazwaProgramowa"/>
-        </w:rPr>
-        <w:t>"\</w:t>
-      </w:r>
-      <w:r>
-        <w:rPr>
-          <w:rStyle w:val="NazwaProgramowa"/>
-        </w:rPr>
-        <w:t>xHHHH</w:t>
-      </w:r>
-      <w:r>
-        <w:rPr>
-          <w:rStyle w:val="NazwaProgramowa"/>
-        </w:rPr>
-        <w:t>"</w:t>
-      </w:r>
-      <w:r>
-        <w:t>, przy</w:t>
-      </w:r>
-      <w:r>
-        <w:rPr>
-          <w:rStyle w:val="NazwaProgramowa"/>
-        </w:rPr>
-        <w:t xml:space="preserve"> </w:t>
-      </w:r>
-      <w:r>
-        <w:t xml:space="preserve"> czym dwie cyfry szesnastkowe są stosowane dla znaków o kodzie mniejszym </w:t>
-      </w:r>
-      <w:r>
-        <w:t xml:space="preserve">lub równym 255, a cztery dla znaków o kodach </w:t>
-      </w:r>
-      <w:r>
-        <w:t>mniejszych lub równych 65535.</w:t>
+        <w:fldChar w:fldCharType="begin"/>
+      </w:r>
+      <w:r>
+        <w:instrText xml:space="preserve"> REF _Ref140590447 \h </w:instrText>
+      </w:r>
+      <w:r>
+        <w:fldChar w:fldCharType="separate"/>
+      </w:r>
+      <w:r>
+        <w:t>Tab</w:t>
+      </w:r>
+      <w:proofErr w:type="spellEnd"/>
+      <w:r>
+        <w:t xml:space="preserve">. </w:t>
+      </w:r>
+      <w:r>
+        <w:rPr>
+          <w:noProof/>
+        </w:rPr>
+        <w:t>9</w:t>
+      </w:r>
+      <w:r>
+        <w:fldChar w:fldCharType="end"/>
+      </w:r>
+      <w:r>
+        <w:t>.</w:t>
       </w:r>
     </w:p>
     <w:p>
       <w:pPr>
         <w:pStyle w:val="Legenda"/>
+        <w:keepNext/>
       </w:pPr>
-      <w:bookmarkStart w:id="13" w:name="_Ref115502792"/>
+      <w:bookmarkStart w:id="13" w:name="_Ref140590440"/>
+      <w:bookmarkStart w:id="14" w:name="_Ref140590447"/>
       <w:r>
         <w:t xml:space="preserve">Tab. </w:t>
       </w:r>
@@ -23789,7 +23622,838 @@
           <w:t>9</w:t>
         </w:r>
       </w:fldSimple>
+      <w:bookmarkEnd w:id="14"/>
+      <w:r>
+        <w:t>. Właściwości wspólne dla wszystkich konwerterów</w:t>
+      </w:r>
       <w:bookmarkEnd w:id="13"/>
+    </w:p>
+    <w:tbl>
+      <w:tblPr>
+        <w:tblStyle w:val="Standardowatabela"/>
+        <w:tblW w:w="8505" w:type="dxa"/>
+        <w:tblInd w:w="704" w:type="dxa"/>
+        <w:tblLook w:val="0420" w:firstRow="1" w:lastRow="0" w:firstColumn="0" w:lastColumn="0" w:noHBand="0" w:noVBand="1"/>
+      </w:tblPr>
+      <w:tblGrid>
+        <w:gridCol w:w="1886"/>
+        <w:gridCol w:w="1664"/>
+        <w:gridCol w:w="4955"/>
+      </w:tblGrid>
+      <w:tr>
+        <w:trPr>
+          <w:cnfStyle w:val="100000000000" w:firstRow="1" w:lastRow="0" w:firstColumn="0" w:lastColumn="0" w:oddVBand="0" w:evenVBand="0" w:oddHBand="0" w:evenHBand="0" w:firstRowFirstColumn="0" w:firstRowLastColumn="0" w:lastRowFirstColumn="0" w:lastRowLastColumn="0"/>
+        </w:trPr>
+        <w:tc>
+          <w:tcPr>
+            <w:tcW w:w="1886" w:type="dxa"/>
+          </w:tcPr>
+          <w:p>
+            <w:pPr>
+              <w:rPr>
+                <w:rStyle w:val="NazwaProgramowa"/>
+                <w:sz w:val="21"/>
+                <w:szCs w:val="20"/>
+              </w:rPr>
+            </w:pPr>
+            <w:r>
+              <w:rPr>
+                <w:rStyle w:val="NazwaProgramowa"/>
+                <w:sz w:val="21"/>
+                <w:szCs w:val="20"/>
+              </w:rPr>
+              <w:t>Właściwość</w:t>
+            </w:r>
+          </w:p>
+        </w:tc>
+        <w:tc>
+          <w:tcPr>
+            <w:tcW w:w="1516" w:type="dxa"/>
+          </w:tcPr>
+          <w:p>
+            <w:pPr>
+              <w:rPr>
+                <w:rStyle w:val="NazwaProgramowa"/>
+                <w:sz w:val="21"/>
+                <w:szCs w:val="20"/>
+              </w:rPr>
+            </w:pPr>
+            <w:r>
+              <w:rPr>
+                <w:rStyle w:val="NazwaProgramowa"/>
+                <w:sz w:val="21"/>
+                <w:szCs w:val="20"/>
+              </w:rPr>
+              <w:t>Typ</w:t>
+            </w:r>
+          </w:p>
+        </w:tc>
+        <w:tc>
+          <w:tcPr>
+            <w:tcW w:w="5103" w:type="dxa"/>
+          </w:tcPr>
+          <w:p>
+            <w:pPr>
+              <w:rPr>
+                <w:rStyle w:val="NazwaProgramowa"/>
+                <w:sz w:val="21"/>
+                <w:szCs w:val="20"/>
+              </w:rPr>
+            </w:pPr>
+            <w:r>
+              <w:rPr>
+                <w:rStyle w:val="NazwaProgramowa"/>
+                <w:sz w:val="21"/>
+                <w:szCs w:val="20"/>
+              </w:rPr>
+              <w:t>Znaczenie</w:t>
+            </w:r>
+          </w:p>
+        </w:tc>
+      </w:tr>
+      <w:tr>
+        <w:tc>
+          <w:tcPr>
+            <w:tcW w:w="1886" w:type="dxa"/>
+          </w:tcPr>
+          <w:p>
+            <w:pPr>
+              <w:rPr>
+                <w:rStyle w:val="NazwaProgramowa"/>
+                <w:sz w:val="21"/>
+                <w:szCs w:val="20"/>
+              </w:rPr>
+            </w:pPr>
+            <w:r>
+              <w:rPr>
+                <w:rFonts w:ascii="Cascadia Mono" w:hAnsi="Cascadia Mono" w:cs="Cascadia Mono"/>
+                <w:noProof/>
+                <w:color w:val="000000"/>
+                <w:sz w:val="19"/>
+                <w:szCs w:val="19"/>
+              </w:rPr>
+              <w:t>ExpectedType</w:t>
+            </w:r>
+          </w:p>
+        </w:tc>
+        <w:tc>
+          <w:tcPr>
+            <w:tcW w:w="1516" w:type="dxa"/>
+          </w:tcPr>
+          <w:p>
+            <w:pPr>
+              <w:rPr>
+                <w:rStyle w:val="NazwaProgramowa"/>
+                <w:sz w:val="21"/>
+                <w:szCs w:val="20"/>
+              </w:rPr>
+            </w:pPr>
+            <w:r>
+              <w:rPr>
+                <w:rStyle w:val="NazwaProgramowa"/>
+                <w:sz w:val="21"/>
+                <w:szCs w:val="20"/>
+              </w:rPr>
+              <w:t>Type</w:t>
+            </w:r>
+          </w:p>
+        </w:tc>
+        <w:tc>
+          <w:tcPr>
+            <w:tcW w:w="5103" w:type="dxa"/>
+          </w:tcPr>
+          <w:p>
+            <w:pPr>
+              <w:rPr>
+                <w:rStyle w:val="NazwaProgramowa"/>
+                <w:sz w:val="21"/>
+                <w:szCs w:val="20"/>
+              </w:rPr>
+            </w:pPr>
+            <w:r>
+              <w:rPr>
+                <w:rStyle w:val="NazwaProgramowa"/>
+                <w:sz w:val="21"/>
+                <w:szCs w:val="20"/>
+              </w:rPr>
+              <w:t>Typ oczekiwany w metodzie ConvertFrom.</w:t>
+            </w:r>
+          </w:p>
+        </w:tc>
+      </w:tr>
+      <w:tr>
+        <w:tc>
+          <w:tcPr>
+            <w:tcW w:w="1886" w:type="dxa"/>
+          </w:tcPr>
+          <w:p>
+            <w:pPr>
+              <w:rPr>
+                <w:rFonts w:ascii="Cascadia Mono" w:hAnsi="Cascadia Mono" w:cs="Cascadia Mono"/>
+                <w:noProof/>
+                <w:color w:val="000000"/>
+                <w:sz w:val="19"/>
+                <w:szCs w:val="19"/>
+              </w:rPr>
+            </w:pPr>
+            <w:r>
+              <w:rPr>
+                <w:rFonts w:ascii="Cascadia Mono" w:hAnsi="Cascadia Mono" w:cs="Cascadia Mono"/>
+                <w:noProof/>
+                <w:color w:val="000000"/>
+                <w:sz w:val="19"/>
+                <w:szCs w:val="19"/>
+              </w:rPr>
+              <w:t>KnownTypes</w:t>
+            </w:r>
+          </w:p>
+        </w:tc>
+        <w:tc>
+          <w:tcPr>
+            <w:tcW w:w="1516" w:type="dxa"/>
+          </w:tcPr>
+          <w:p>
+            <w:pPr>
+              <w:rPr>
+                <w:rStyle w:val="NazwaProgramowa"/>
+                <w:sz w:val="21"/>
+                <w:szCs w:val="20"/>
+              </w:rPr>
+            </w:pPr>
+            <w:r>
+              <w:rPr>
+                <w:rStyle w:val="NazwaProgramowa"/>
+                <w:sz w:val="21"/>
+                <w:szCs w:val="20"/>
+              </w:rPr>
+              <w:t>Dictionary &lt;string, Type&gt;</w:t>
+            </w:r>
+          </w:p>
+        </w:tc>
+        <w:tc>
+          <w:tcPr>
+            <w:tcW w:w="5103" w:type="dxa"/>
+          </w:tcPr>
+          <w:p>
+            <w:pPr>
+              <w:rPr>
+                <w:rStyle w:val="NazwaProgramowa"/>
+                <w:sz w:val="21"/>
+                <w:szCs w:val="20"/>
+              </w:rPr>
+            </w:pPr>
+            <w:r>
+              <w:rPr>
+                <w:rStyle w:val="NazwaProgramowa"/>
+                <w:sz w:val="21"/>
+                <w:szCs w:val="20"/>
+              </w:rPr>
+              <w:t>Typy znane w metodzie ConvertFrom.</w:t>
+            </w:r>
+          </w:p>
+        </w:tc>
+      </w:tr>
+      <w:tr>
+        <w:tc>
+          <w:tcPr>
+            <w:tcW w:w="1886" w:type="dxa"/>
+          </w:tcPr>
+          <w:p>
+            <w:pPr>
+              <w:rPr>
+                <w:rFonts w:ascii="Cascadia Mono" w:hAnsi="Cascadia Mono" w:cs="Cascadia Mono"/>
+                <w:noProof/>
+                <w:color w:val="000000"/>
+                <w:sz w:val="19"/>
+                <w:szCs w:val="19"/>
+              </w:rPr>
+            </w:pPr>
+            <w:r>
+              <w:rPr>
+                <w:rFonts w:ascii="Cascadia Mono" w:hAnsi="Cascadia Mono" w:cs="Cascadia Mono"/>
+                <w:noProof/>
+                <w:color w:val="000000"/>
+                <w:sz w:val="19"/>
+                <w:szCs w:val="19"/>
+              </w:rPr>
+              <w:t>KnownNamespaces</w:t>
+            </w:r>
+          </w:p>
+        </w:tc>
+        <w:tc>
+          <w:tcPr>
+            <w:tcW w:w="1516" w:type="dxa"/>
+          </w:tcPr>
+          <w:p>
+            <w:pPr>
+              <w:rPr>
+                <w:rStyle w:val="NazwaProgramowa"/>
+                <w:sz w:val="21"/>
+                <w:szCs w:val="20"/>
+              </w:rPr>
+            </w:pPr>
+            <w:r>
+              <w:rPr>
+                <w:rStyle w:val="NazwaProgramowa"/>
+                <w:sz w:val="21"/>
+                <w:szCs w:val="20"/>
+              </w:rPr>
+              <w:t>Dictionary &lt;string, string&gt;</w:t>
+            </w:r>
+          </w:p>
+        </w:tc>
+        <w:tc>
+          <w:tcPr>
+            <w:tcW w:w="5103" w:type="dxa"/>
+          </w:tcPr>
+          <w:p>
+            <w:pPr>
+              <w:rPr>
+                <w:rStyle w:val="NazwaProgramowa"/>
+                <w:sz w:val="21"/>
+                <w:szCs w:val="20"/>
+              </w:rPr>
+            </w:pPr>
+            <w:r>
+              <w:rPr>
+                <w:rStyle w:val="NazwaProgramowa"/>
+                <w:sz w:val="21"/>
+                <w:szCs w:val="20"/>
+              </w:rPr>
+              <w:t>Znane prefiksy dla przestrzeni nazw.</w:t>
+            </w:r>
+          </w:p>
+        </w:tc>
+      </w:tr>
+      <w:tr>
+        <w:tc>
+          <w:tcPr>
+            <w:tcW w:w="1886" w:type="dxa"/>
+          </w:tcPr>
+          <w:p>
+            <w:pPr>
+              <w:rPr>
+                <w:rFonts w:ascii="Cascadia Mono" w:hAnsi="Cascadia Mono" w:cs="Cascadia Mono"/>
+                <w:noProof/>
+                <w:color w:val="000000"/>
+                <w:sz w:val="19"/>
+                <w:szCs w:val="19"/>
+              </w:rPr>
+            </w:pPr>
+            <w:r>
+              <w:rPr>
+                <w:rFonts w:ascii="Cascadia Mono" w:hAnsi="Cascadia Mono" w:cs="Cascadia Mono"/>
+                <w:noProof/>
+                <w:color w:val="000000"/>
+                <w:sz w:val="19"/>
+                <w:szCs w:val="19"/>
+              </w:rPr>
+              <w:t>XsdType</w:t>
+            </w:r>
+          </w:p>
+        </w:tc>
+        <w:tc>
+          <w:tcPr>
+            <w:tcW w:w="1516" w:type="dxa"/>
+          </w:tcPr>
+          <w:p>
+            <w:pPr>
+              <w:rPr>
+                <w:rStyle w:val="NazwaProgramowa"/>
+                <w:sz w:val="21"/>
+                <w:szCs w:val="20"/>
+              </w:rPr>
+            </w:pPr>
+            <w:r>
+              <w:rPr>
+                <w:rFonts w:ascii="Cascadia Mono" w:hAnsi="Cascadia Mono" w:cs="Cascadia Mono"/>
+                <w:noProof/>
+                <w:color w:val="000000"/>
+                <w:sz w:val="19"/>
+                <w:szCs w:val="19"/>
+              </w:rPr>
+              <w:t>XsdSimpleType</w:t>
+            </w:r>
+          </w:p>
+        </w:tc>
+        <w:tc>
+          <w:tcPr>
+            <w:tcW w:w="5103" w:type="dxa"/>
+          </w:tcPr>
+          <w:p>
+            <w:pPr>
+              <w:rPr>
+                <w:rStyle w:val="NazwaProgramowa"/>
+                <w:sz w:val="21"/>
+                <w:szCs w:val="20"/>
+              </w:rPr>
+            </w:pPr>
+            <w:r>
+              <w:rPr>
+                <w:rStyle w:val="NazwaProgramowa"/>
+                <w:sz w:val="21"/>
+                <w:szCs w:val="20"/>
+              </w:rPr>
+              <w:t>Określenie podtypu dla konwersji do łańcucha.</w:t>
+            </w:r>
+          </w:p>
+        </w:tc>
+      </w:tr>
+      <w:tr>
+        <w:tc>
+          <w:tcPr>
+            <w:tcW w:w="1886" w:type="dxa"/>
+          </w:tcPr>
+          <w:p>
+            <w:pPr>
+              <w:rPr>
+                <w:rFonts w:ascii="Cascadia Mono" w:hAnsi="Cascadia Mono" w:cs="Cascadia Mono"/>
+                <w:noProof/>
+                <w:color w:val="000000"/>
+                <w:sz w:val="19"/>
+                <w:szCs w:val="19"/>
+              </w:rPr>
+            </w:pPr>
+            <w:r>
+              <w:rPr>
+                <w:rFonts w:ascii="Cascadia Mono" w:hAnsi="Cascadia Mono" w:cs="Cascadia Mono"/>
+                <w:noProof/>
+                <w:color w:val="000000"/>
+                <w:sz w:val="19"/>
+                <w:szCs w:val="19"/>
+              </w:rPr>
+              <w:t>Format</w:t>
+            </w:r>
+          </w:p>
+        </w:tc>
+        <w:tc>
+          <w:tcPr>
+            <w:tcW w:w="1516" w:type="dxa"/>
+          </w:tcPr>
+          <w:p>
+            <w:pPr>
+              <w:rPr>
+                <w:rFonts w:ascii="Cascadia Mono" w:hAnsi="Cascadia Mono" w:cs="Cascadia Mono"/>
+                <w:noProof/>
+                <w:color w:val="000000"/>
+                <w:sz w:val="19"/>
+                <w:szCs w:val="19"/>
+              </w:rPr>
+            </w:pPr>
+            <w:r>
+              <w:rPr>
+                <w:rFonts w:ascii="Cascadia Mono" w:hAnsi="Cascadia Mono" w:cs="Cascadia Mono"/>
+                <w:noProof/>
+                <w:color w:val="000000"/>
+                <w:sz w:val="19"/>
+                <w:szCs w:val="19"/>
+              </w:rPr>
+              <w:t>String</w:t>
+            </w:r>
+          </w:p>
+        </w:tc>
+        <w:tc>
+          <w:tcPr>
+            <w:tcW w:w="5103" w:type="dxa"/>
+          </w:tcPr>
+          <w:p>
+            <w:pPr>
+              <w:rPr>
+                <w:rStyle w:val="NazwaProgramowa"/>
+                <w:sz w:val="21"/>
+                <w:szCs w:val="20"/>
+              </w:rPr>
+            </w:pPr>
+            <w:r>
+              <w:rPr>
+                <w:rStyle w:val="NazwaProgramowa"/>
+                <w:sz w:val="21"/>
+                <w:szCs w:val="20"/>
+              </w:rPr>
+              <w:t>Format stosowany przy konwersji do/z łańcucha.</w:t>
+            </w:r>
+          </w:p>
+        </w:tc>
+      </w:tr>
+      <w:tr>
+        <w:tc>
+          <w:tcPr>
+            <w:tcW w:w="1886" w:type="dxa"/>
+          </w:tcPr>
+          <w:p>
+            <w:pPr>
+              <w:rPr>
+                <w:rFonts w:ascii="Cascadia Mono" w:hAnsi="Cascadia Mono" w:cs="Cascadia Mono"/>
+                <w:noProof/>
+                <w:color w:val="000000"/>
+                <w:sz w:val="19"/>
+                <w:szCs w:val="19"/>
+              </w:rPr>
+            </w:pPr>
+            <w:r>
+              <w:rPr>
+                <w:rFonts w:ascii="Cascadia Mono" w:hAnsi="Cascadia Mono" w:cs="Cascadia Mono"/>
+                <w:noProof/>
+                <w:color w:val="000000"/>
+                <w:sz w:val="19"/>
+                <w:szCs w:val="19"/>
+              </w:rPr>
+              <w:t>Culture</w:t>
+            </w:r>
+          </w:p>
+        </w:tc>
+        <w:tc>
+          <w:tcPr>
+            <w:tcW w:w="1516" w:type="dxa"/>
+          </w:tcPr>
+          <w:p>
+            <w:pPr>
+              <w:rPr>
+                <w:rFonts w:ascii="Cascadia Mono" w:hAnsi="Cascadia Mono" w:cs="Cascadia Mono"/>
+                <w:noProof/>
+                <w:color w:val="000000"/>
+                <w:sz w:val="19"/>
+                <w:szCs w:val="19"/>
+              </w:rPr>
+            </w:pPr>
+            <w:r>
+              <w:rPr>
+                <w:rFonts w:ascii="Cascadia Mono" w:hAnsi="Cascadia Mono" w:cs="Cascadia Mono"/>
+                <w:noProof/>
+                <w:color w:val="000000"/>
+                <w:sz w:val="19"/>
+                <w:szCs w:val="19"/>
+              </w:rPr>
+              <w:t>CultureInfo</w:t>
+            </w:r>
+          </w:p>
+        </w:tc>
+        <w:tc>
+          <w:tcPr>
+            <w:tcW w:w="5103" w:type="dxa"/>
+          </w:tcPr>
+          <w:p>
+            <w:pPr>
+              <w:rPr>
+                <w:rStyle w:val="NazwaProgramowa"/>
+                <w:sz w:val="21"/>
+                <w:szCs w:val="20"/>
+              </w:rPr>
+            </w:pPr>
+            <w:r>
+              <w:rPr>
+                <w:rStyle w:val="NazwaProgramowa"/>
+                <w:sz w:val="21"/>
+                <w:szCs w:val="20"/>
+              </w:rPr>
+              <w:t>Informacje o kulturze przy konwersji do/z łańcucha</w:t>
+            </w:r>
+            <w:r>
+              <w:rPr>
+                <w:rStyle w:val="NazwaProgramowa"/>
+                <w:sz w:val="21"/>
+                <w:szCs w:val="20"/>
+              </w:rPr>
+              <w:t>.</w:t>
+            </w:r>
+          </w:p>
+        </w:tc>
+      </w:tr>
+    </w:tbl>
+    <w:p>
+      <w:pPr>
+        <w:pStyle w:val="Wcicienormalne"/>
+      </w:pPr>
+    </w:p>
+    <w:p>
+      <w:pPr>
+        <w:pStyle w:val="Nagwek2"/>
+        <w:rPr>
+          <w:noProof/>
+        </w:rPr>
+      </w:pPr>
+      <w:r>
+        <w:rPr>
+          <w:noProof/>
+        </w:rPr>
+        <w:t>StringTypeConverter</w:t>
+      </w:r>
+    </w:p>
+    <w:p>
+      <w:pPr>
+        <w:pStyle w:val="Wcicienormalne"/>
+      </w:pPr>
+      <w:r>
+        <w:rPr>
+          <w:rStyle w:val="NazwaProgramowa"/>
+        </w:rPr>
+        <w:t>StringTypeConverter</w:t>
+      </w:r>
+      <w:r>
+        <w:t xml:space="preserve"> </w:t>
+      </w:r>
+      <w:r>
+        <w:t>zmienia</w:t>
+      </w:r>
+      <w:r>
+        <w:t xml:space="preserve"> łańcuch znaków Unicode na odpowiadający mu łańcuch znaków</w:t>
+      </w:r>
+      <w:r>
+        <w:t xml:space="preserve"> do serializacji</w:t>
+      </w:r>
+      <w:r>
+        <w:t xml:space="preserve"> (</w:t>
+      </w:r>
+      <w:r>
+        <w:t xml:space="preserve">tam </w:t>
+      </w:r>
+      <w:r>
+        <w:t>i z powrotem)</w:t>
+      </w:r>
+      <w:r>
+        <w:t xml:space="preserve">. </w:t>
+      </w:r>
+      <w:r>
+        <w:t>Może działać w kilku trybach (w zależności od ustawionych właściwości)</w:t>
+      </w:r>
+      <w:r>
+        <w:t>:</w:t>
+      </w:r>
+    </w:p>
+    <w:p>
+      <w:pPr>
+        <w:pStyle w:val="Listapunktowana"/>
+      </w:pPr>
+      <w:r>
+        <w:t xml:space="preserve">Gdy nie jest ustawiona żadna właściwość, to </w:t>
+      </w:r>
+      <w:r>
+        <w:t>żadna konwersja nie jest wykonywana.</w:t>
+      </w:r>
+    </w:p>
+    <w:p>
+      <w:pPr>
+        <w:pStyle w:val="Listapunktowana"/>
+      </w:pPr>
+      <w:r>
+        <w:t xml:space="preserve">Gdy ustawiona jest właściwość </w:t>
+      </w:r>
+      <w:r>
+        <w:rPr>
+          <w:rStyle w:val="NazwaProgramowa"/>
+        </w:rPr>
+        <w:t>UseEscapeSequences</w:t>
+      </w:r>
+      <w:r>
+        <w:t xml:space="preserve">, to znaki kontrolne są kodowane do </w:t>
+      </w:r>
+      <w:r>
+        <w:t xml:space="preserve">sekwencji zastępczych </w:t>
+      </w:r>
+      <w:r>
+        <w:t xml:space="preserve">postaci </w:t>
+      </w:r>
+      <w:r>
+        <w:rPr>
+          <w:rStyle w:val="NazwaProgramowa"/>
+        </w:rPr>
+        <w:t>"\u</w:t>
+      </w:r>
+      <w:r>
+        <w:rPr>
+          <w:rStyle w:val="NazwaProgramowa"/>
+        </w:rPr>
+        <w:t>HHHH</w:t>
+      </w:r>
+      <w:r>
+        <w:rPr>
+          <w:rStyle w:val="NazwaProgramowa"/>
+        </w:rPr>
+        <w:t>"</w:t>
+      </w:r>
+      <w:r>
+        <w:rPr>
+          <w:rStyle w:val="NazwaProgramowa"/>
+        </w:rPr>
+        <w:t xml:space="preserve"> </w:t>
+      </w:r>
+      <w:r>
+        <w:t xml:space="preserve"> </w:t>
+      </w:r>
+      <w:r>
+        <w:t>(</w:t>
+      </w:r>
+      <w:r>
+        <w:t xml:space="preserve">gdzie </w:t>
+      </w:r>
+      <w:r>
+        <w:rPr>
+          <w:rStyle w:val="NazwaProgramowa"/>
+        </w:rPr>
+        <w:t>H</w:t>
+      </w:r>
+      <w:r>
+        <w:t xml:space="preserve"> jest cyfrą szesnastkową</w:t>
+      </w:r>
+      <w:r>
+        <w:rPr>
+          <w:rStyle w:val="NazwaProgramowa"/>
+        </w:rPr>
+        <w:t>)</w:t>
+      </w:r>
+      <w:r>
+        <w:t xml:space="preserve"> z wyjątkiem kilku znaków specjalnych (</w:t>
+      </w:r>
+      <w:r>
+        <w:fldChar w:fldCharType="begin"/>
+      </w:r>
+      <w:r>
+        <w:instrText xml:space="preserve"> REF  _Ref115502792 \* Lower \h </w:instrText>
+      </w:r>
+      <w:r>
+        <w:fldChar w:fldCharType="separate"/>
+      </w:r>
+      <w:r>
+        <w:t xml:space="preserve">tab. </w:t>
+      </w:r>
+      <w:r>
+        <w:rPr>
+          <w:noProof/>
+        </w:rPr>
+        <w:t>10</w:t>
+      </w:r>
+      <w:r>
+        <w:fldChar w:fldCharType="end"/>
+      </w:r>
+      <w:r>
+        <w:t>), które są kodowane jako dwuznakowe sekwencje kontrolne.</w:t>
+      </w:r>
+      <w:r>
+        <w:t xml:space="preserve"> Jeśli ustawiona jest właściwość </w:t>
+      </w:r>
+      <w:r>
+        <w:rPr>
+          <w:rStyle w:val="NazwaProgramowa"/>
+        </w:rPr>
+        <w:t>HexE</w:t>
+      </w:r>
+      <w:r>
+        <w:rPr>
+          <w:rStyle w:val="NazwaProgramowa"/>
+        </w:rPr>
+        <w:t>n</w:t>
+      </w:r>
+      <w:r>
+        <w:rPr>
+          <w:rStyle w:val="NazwaProgramowa"/>
+        </w:rPr>
+        <w:t>tities</w:t>
+      </w:r>
+      <w:r>
+        <w:rPr>
+          <w:rStyle w:val="NazwaProgramowa"/>
+        </w:rPr>
+        <w:t xml:space="preserve">, </w:t>
+      </w:r>
+      <w:r>
+        <w:t xml:space="preserve">to </w:t>
+      </w:r>
+      <w:r>
+        <w:t xml:space="preserve">stosowana jest sekwencja zastępcza postaci </w:t>
+      </w:r>
+      <w:r>
+        <w:rPr>
+          <w:rStyle w:val="NazwaProgramowa"/>
+        </w:rPr>
+        <w:t>"\</w:t>
+      </w:r>
+      <w:r>
+        <w:rPr>
+          <w:rStyle w:val="NazwaProgramowa"/>
+        </w:rPr>
+        <w:t>xHH</w:t>
+      </w:r>
+      <w:r>
+        <w:rPr>
+          <w:rStyle w:val="NazwaProgramowa"/>
+        </w:rPr>
+        <w:t>"</w:t>
+      </w:r>
+      <w:r>
+        <w:rPr>
+          <w:rStyle w:val="NazwaProgramowa"/>
+        </w:rPr>
+        <w:t xml:space="preserve"> </w:t>
+      </w:r>
+      <w:r>
+        <w:t>albo</w:t>
+      </w:r>
+      <w:r>
+        <w:rPr>
+          <w:rStyle w:val="NazwaProgramowa"/>
+        </w:rPr>
+        <w:t xml:space="preserve"> </w:t>
+      </w:r>
+      <w:r>
+        <w:rPr>
+          <w:rStyle w:val="NazwaProgramowa"/>
+        </w:rPr>
+        <w:t>"\</w:t>
+      </w:r>
+      <w:r>
+        <w:rPr>
+          <w:rStyle w:val="NazwaProgramowa"/>
+        </w:rPr>
+        <w:t>xHHHH</w:t>
+      </w:r>
+      <w:r>
+        <w:rPr>
+          <w:rStyle w:val="NazwaProgramowa"/>
+        </w:rPr>
+        <w:t>"</w:t>
+      </w:r>
+      <w:r>
+        <w:t xml:space="preserve">, </w:t>
+      </w:r>
+      <w:r>
+        <w:t>przy</w:t>
+      </w:r>
+      <w:r>
+        <w:rPr>
+          <w:rStyle w:val="NazwaProgramowa"/>
+        </w:rPr>
+        <w:t xml:space="preserve"> </w:t>
+      </w:r>
+      <w:r>
+        <w:t>czym</w:t>
+      </w:r>
+      <w:r>
+        <w:t xml:space="preserve"> dwie cyfry szesnastkowe są stosowane dla znaków o kodzie mniejszym </w:t>
+      </w:r>
+      <w:r>
+        <w:t xml:space="preserve">lub równym 255, a cztery dla znaków o kodach </w:t>
+      </w:r>
+      <w:r>
+        <w:t>mniejszych lub równych 65535.</w:t>
+      </w:r>
+    </w:p>
+    <w:p>
+      <w:pPr>
+        <w:pStyle w:val="Legenda"/>
+      </w:pPr>
+      <w:bookmarkStart w:id="15" w:name="_Ref115502792"/>
+      <w:r>
+        <w:t xml:space="preserve">Tab. </w:t>
+      </w:r>
+      <w:fldSimple w:instr=" SEQ Tab. \* ARABIC ">
+        <w:r>
+          <w:rPr>
+            <w:noProof/>
+          </w:rPr>
+          <w:t>10</w:t>
+        </w:r>
+      </w:fldSimple>
+      <w:bookmarkEnd w:id="15"/>
       <w:r>
         <w:t>. Sekwencje zastępcze dla znaków specjalnych</w:t>
       </w:r>
@@ -24465,6 +25129,7 @@
         <w:pStyle w:val="Listapunktowana"/>
       </w:pPr>
       <w:r>
+        <w:lastRenderedPageBreak/>
         <w:t xml:space="preserve">Gdy ustawiona jest właściwość </w:t>
       </w:r>
       <w:r>
@@ -24648,7 +25313,7 @@
         <w:rPr>
           <w:noProof/>
         </w:rPr>
-        <w:t>7</w:t>
+        <w:t>11</w:t>
       </w:r>
       <w:r>
         <w:fldChar w:fldCharType="end"/>
@@ -24662,7 +25327,7 @@
         <w:pStyle w:val="Legenda"/>
         <w:keepNext/>
       </w:pPr>
-      <w:bookmarkStart w:id="14" w:name="_Ref115502840"/>
+      <w:bookmarkStart w:id="16" w:name="_Ref115502840"/>
       <w:r>
         <w:t xml:space="preserve">Tab. </w:t>
       </w:r>
@@ -24671,10 +25336,10 @@
           <w:rPr>
             <w:noProof/>
           </w:rPr>
-          <w:t>10</w:t>
+          <w:t>11</w:t>
         </w:r>
       </w:fldSimple>
-      <w:bookmarkEnd w:id="14"/>
+      <w:bookmarkEnd w:id="16"/>
       <w:r>
         <w:t>. Encje HTML dla znaków</w:t>
       </w:r>
@@ -25225,7 +25890,6 @@
         <w:pStyle w:val="Wcicienormalne"/>
       </w:pPr>
       <w:r>
-        <w:lastRenderedPageBreak/>
         <w:t xml:space="preserve">Właściwość </w:t>
       </w:r>
       <w:r>
@@ -25523,7 +26187,13 @@
         <w:t xml:space="preserve"> </w:t>
       </w:r>
       <w:r>
-        <w:t xml:space="preserve">– wybierana  jest pierwsza para </w:t>
+        <w:t xml:space="preserve">– </w:t>
+      </w:r>
+      <w:r>
+        <w:t>wybierana jest</w:t>
+      </w:r>
+      <w:r>
+        <w:t xml:space="preserve"> pierwsza para </w:t>
       </w:r>
       <w:r>
         <w:rPr>
@@ -25700,6 +26370,7 @@
         <w:pStyle w:val="Wcicienormalne"/>
       </w:pPr>
       <w:r>
+        <w:lastRenderedPageBreak/>
         <w:t xml:space="preserve">Właściwość </w:t>
       </w:r>
       <w:r>
@@ -25980,11 +26651,18 @@
         <w:rPr>
           <w:rStyle w:val="NazwaProgramowa"/>
         </w:rPr>
-        <w:lastRenderedPageBreak/>
         <w:t>destinationType</w:t>
       </w:r>
       <w:r>
-        <w:t xml:space="preserve">). Jeśli typ docelowy nie jest określony, to zwracana wartość jest  typu </w:t>
+        <w:t xml:space="preserve">). Jeśli typ docelowy nie jest określony, to zwracana wartość </w:t>
+      </w:r>
+      <w:proofErr w:type="gramStart"/>
+      <w:r>
+        <w:t>jest  typu</w:t>
+      </w:r>
+      <w:proofErr w:type="gramEnd"/>
+      <w:r>
+        <w:t xml:space="preserve"> </w:t>
       </w:r>
       <w:r>
         <w:rPr>
@@ -26380,7 +27058,7 @@
         <w:rPr>
           <w:rStyle w:val="NazwaProgramowa"/>
         </w:rPr>
-        <w:t xml:space="preserve">DateOnly i  TimeOnly. </w:t>
+        <w:t xml:space="preserve">DateOnly i TimeOnly. </w:t>
       </w:r>
       <w:r>
         <w:t>Konwerter ma kilka właściwości sterujących:</w:t>
@@ -26564,6 +27242,7 @@
         <w:rPr>
           <w:rStyle w:val="NazwaProgramowa"/>
         </w:rPr>
+        <w:lastRenderedPageBreak/>
         <w:t>D</w:t>
       </w:r>
       <w:r>
@@ -26573,7 +27252,7 @@
         <w:t>ate</w:t>
       </w:r>
       <w:r>
-        <w:t xml:space="preserve">  –</w:t>
+        <w:t xml:space="preserve"> –</w:t>
       </w:r>
       <w:r>
         <w:t xml:space="preserve"> </w:t>
@@ -27000,11 +27679,7 @@
         <w:t>TimeOnly</w:t>
       </w:r>
       <w:r>
-        <w:t xml:space="preserve">, to następuje </w:t>
-      </w:r>
-      <w:r>
-        <w:lastRenderedPageBreak/>
-        <w:t xml:space="preserve">konwersja do danego typu. </w:t>
+        <w:t xml:space="preserve">, to następuje konwersja do danego typu. </w:t>
       </w:r>
       <w:r>
         <w:t xml:space="preserve">W innym przypadku zwracana jest wartość </w:t>
@@ -27096,7 +27771,7 @@
         <w:rPr>
           <w:noProof/>
         </w:rPr>
-        <w:t>11</w:t>
+        <w:t>12</w:t>
       </w:r>
       <w:r>
         <w:fldChar w:fldCharType="end"/>
@@ -27110,7 +27785,7 @@
         <w:pStyle w:val="Legenda"/>
         <w:keepNext/>
       </w:pPr>
-      <w:bookmarkStart w:id="15" w:name="_Ref118023387"/>
+      <w:bookmarkStart w:id="17" w:name="_Ref118023387"/>
       <w:r>
         <w:t xml:space="preserve">Tab. </w:t>
       </w:r>
@@ -27119,10 +27794,10 @@
           <w:rPr>
             <w:noProof/>
           </w:rPr>
-          <w:t>11</w:t>
+          <w:t>12</w:t>
         </w:r>
       </w:fldSimple>
-      <w:bookmarkEnd w:id="15"/>
+      <w:bookmarkEnd w:id="17"/>
       <w:r>
         <w:t>. Znaczenie właściwości Format dla daty i czasu</w:t>
       </w:r>
@@ -28609,6 +29284,7 @@
               <w:keepNext w:val="0"/>
             </w:pPr>
             <w:r>
+              <w:lastRenderedPageBreak/>
               <w:t>"R", "r"</w:t>
             </w:r>
           </w:p>
@@ -29246,7 +29922,6 @@
         <w:rPr>
           <w:noProof/>
         </w:rPr>
-        <w:lastRenderedPageBreak/>
         <w:t>TimeSpanTypeConverter</w:t>
       </w:r>
     </w:p>
@@ -29534,7 +30209,7 @@
         <w:rPr>
           <w:noProof/>
         </w:rPr>
-        <w:t>11</w:t>
+        <w:t>13</w:t>
       </w:r>
       <w:r>
         <w:fldChar w:fldCharType="end"/>
@@ -29548,8 +30223,9 @@
         <w:pStyle w:val="Legenda"/>
         <w:keepNext/>
       </w:pPr>
-      <w:bookmarkStart w:id="16" w:name="_Ref117846810"/>
-      <w:r>
+      <w:bookmarkStart w:id="18" w:name="_Ref117846810"/>
+      <w:r>
+        <w:lastRenderedPageBreak/>
         <w:t xml:space="preserve">Tab. </w:t>
       </w:r>
       <w:fldSimple w:instr=" SEQ Tab. \* ARABIC ">
@@ -29557,10 +30233,10 @@
           <w:rPr>
             <w:noProof/>
           </w:rPr>
-          <w:t>12</w:t>
+          <w:t>13</w:t>
         </w:r>
       </w:fldSimple>
-      <w:bookmarkEnd w:id="16"/>
+      <w:bookmarkEnd w:id="18"/>
       <w:r>
         <w:t xml:space="preserve">. Formatowanie typu </w:t>
       </w:r>
@@ -30109,7 +30785,6 @@
         <w:rPr>
           <w:rStyle w:val="NazwaProgramowa"/>
         </w:rPr>
-        <w:lastRenderedPageBreak/>
         <w:t>ArrayTypeConverter</w:t>
       </w:r>
       <w:r>
@@ -30407,6 +31082,7 @@
         <w:pStyle w:val="Wcicienormalne"/>
       </w:pPr>
       <w:r>
+        <w:lastRenderedPageBreak/>
         <w:t xml:space="preserve">Pierwszy z nich jest stosowany, gdy podana jest wartość </w:t>
       </w:r>
       <w:r>
@@ -30434,7 +31110,7 @@
         <w:rPr>
           <w:noProof/>
         </w:rPr>
-        <w:t>12</w:t>
+        <w:t>14</w:t>
       </w:r>
       <w:r>
         <w:fldChar w:fldCharType="end"/>
@@ -30457,7 +31133,7 @@
         <w:pStyle w:val="Legenda"/>
         <w:keepNext/>
       </w:pPr>
-      <w:bookmarkStart w:id="17" w:name="_Ref117848538"/>
+      <w:bookmarkStart w:id="19" w:name="_Ref117848538"/>
       <w:r>
         <w:t xml:space="preserve">Tab. </w:t>
       </w:r>
@@ -30466,10 +31142,10 @@
           <w:rPr>
             <w:noProof/>
           </w:rPr>
-          <w:t>13</w:t>
+          <w:t>14</w:t>
         </w:r>
       </w:fldSimple>
-      <w:bookmarkEnd w:id="17"/>
+      <w:bookmarkEnd w:id="19"/>
       <w:r>
         <w:t>. Dozwolone typy .NET dla typów XSD</w:t>
       </w:r>
@@ -31585,7 +32261,6 @@
               <w:rPr>
                 <w:rStyle w:val="NazwaProgramowa"/>
               </w:rPr>
-              <w:lastRenderedPageBreak/>
               <w:t>Language</w:t>
             </w:r>
           </w:p>
@@ -32595,7 +33270,7 @@
         <w:rPr>
           <w:noProof/>
         </w:rPr>
-        <w:t>13</w:t>
+        <w:t>15</w:t>
       </w:r>
       <w:r>
         <w:fldChar w:fldCharType="end"/>
@@ -32609,7 +33284,7 @@
         <w:pStyle w:val="Legenda"/>
         <w:keepNext/>
       </w:pPr>
-      <w:bookmarkStart w:id="18" w:name="_Ref117849421"/>
+      <w:bookmarkStart w:id="20" w:name="_Ref117849421"/>
       <w:r>
         <w:t xml:space="preserve">Tab. </w:t>
       </w:r>
@@ -32618,10 +33293,10 @@
           <w:rPr>
             <w:noProof/>
           </w:rPr>
-          <w:t>14</w:t>
+          <w:t>15</w:t>
         </w:r>
       </w:fldSimple>
-      <w:bookmarkEnd w:id="18"/>
+      <w:bookmarkEnd w:id="20"/>
       <w:r>
         <w:t>. Klasy konwerterów dla typów .NET</w:t>
       </w:r>
@@ -33077,6 +33752,7 @@
               <w:rPr>
                 <w:rStyle w:val="NazwaProgramowa"/>
               </w:rPr>
+              <w:lastRenderedPageBreak/>
               <w:t>double</w:t>
             </w:r>
           </w:p>
@@ -37427,7 +38103,6 @@
   <w:style w:type="character" w:default="1" w:styleId="Domylnaczcionkaakapitu">
     <w:name w:val="Default Paragraph Font"/>
     <w:uiPriority w:val="1"/>
-    <w:semiHidden/>
     <w:unhideWhenUsed/>
   </w:style>
   <w:style w:type="table" w:default="1" w:styleId="Standardowy">

</xml_diff>